<commit_message>
Updating document and adding a PDF file
</commit_message>
<xml_diff>
--- a/Dashboard/Documents/Project Overview IOT Anomaly Detection.docx
+++ b/Dashboard/Documents/Project Overview IOT Anomaly Detection.docx
@@ -34,8 +34,13 @@
     </w:p>
     <w:p>
       <w:r>
-        <w:t>/IoTAnomalyDetection</w:t>
-      </w:r>
+        <w:t>/</w:t>
+      </w:r>
+      <w:proofErr w:type="spellStart"/>
+      <w:r>
+        <w:t>IoTAnomalyDetection</w:t>
+      </w:r>
+      <w:proofErr w:type="spellEnd"/>
     </w:p>
     <w:p>
       <w:r>
@@ -50,8 +55,21 @@
         <w:t>├</w:t>
       </w:r>
       <w:r>
-        <w:t>/DeviceSimulator       # Simulated sensor client</w:t>
-      </w:r>
+        <w:t>/</w:t>
+      </w:r>
+      <w:proofErr w:type="spellStart"/>
+      <w:r>
+        <w:t>DeviceSimulator</w:t>
+      </w:r>
+      <w:proofErr w:type="spellEnd"/>
+      <w:r>
+        <w:t xml:space="preserve">       # Simulated </w:t>
+      </w:r>
+      <w:proofErr w:type="gramStart"/>
+      <w:r>
+        <w:t>sensor client</w:t>
+      </w:r>
+      <w:proofErr w:type="gramEnd"/>
       <w:r>
         <w:t xml:space="preserve"> (Console App)</w:t>
       </w:r>
@@ -64,13 +82,15 @@
         <w:t>├</w:t>
       </w:r>
       <w:r>
-        <w:t xml:space="preserve">/MLModel              </w:t>
-      </w:r>
-      <w:r>
-        <w:t xml:space="preserve">       </w:t>
-      </w:r>
-      <w:r>
-        <w:t xml:space="preserve"> # ML.NET model training + inference</w:t>
+        <w:t>/</w:t>
+      </w:r>
+      <w:proofErr w:type="spellStart"/>
+      <w:r>
+        <w:t>MLModel</w:t>
+      </w:r>
+      <w:proofErr w:type="spellEnd"/>
+      <w:r>
+        <w:t xml:space="preserve">                      # ML.NET model training + inference</w:t>
       </w:r>
       <w:r>
         <w:t xml:space="preserve"> (Class Library)</w:t>
@@ -84,13 +104,15 @@
         <w:t>├</w:t>
       </w:r>
       <w:r>
-        <w:t xml:space="preserve">/BackendAPI            </w:t>
-      </w:r>
-      <w:r>
-        <w:t xml:space="preserve">    </w:t>
-      </w:r>
-      <w:r>
-        <w:t># ASP.NET Core API</w:t>
+        <w:t>/</w:t>
+      </w:r>
+      <w:proofErr w:type="spellStart"/>
+      <w:r>
+        <w:t>BackendAPI</w:t>
+      </w:r>
+      <w:proofErr w:type="spellEnd"/>
+      <w:r>
+        <w:t xml:space="preserve">                # ASP.NET Core API</w:t>
       </w:r>
     </w:p>
     <w:p>
@@ -101,13 +123,7 @@
         <w:t>├</w:t>
       </w:r>
       <w:r>
-        <w:t xml:space="preserve">/Dashboard             </w:t>
-      </w:r>
-      <w:r>
-        <w:t xml:space="preserve">     </w:t>
-      </w:r>
-      <w:r>
-        <w:t xml:space="preserve"># Blazor </w:t>
+        <w:t xml:space="preserve">/Dashboard                  # Blazor </w:t>
       </w:r>
       <w:r>
         <w:t>Server</w:t>
@@ -121,29 +137,14 @@
         <w:t>├</w:t>
       </w:r>
       <w:r>
-        <w:t>/</w:t>
-      </w:r>
-      <w:r>
-        <w:t>Shared</w:t>
-      </w:r>
-      <w:r>
-        <w:t xml:space="preserve">                </w:t>
-      </w:r>
-      <w:r>
-        <w:t xml:space="preserve">         </w:t>
-      </w:r>
-      <w:r>
-        <w:t xml:space="preserve"> # </w:t>
-      </w:r>
-      <w:r>
-        <w:t>Shared Class Library</w:t>
+        <w:t>/Shared                          # Shared Class Library</w:t>
       </w:r>
     </w:p>
     <w:p/>
     <w:p>
       <w:r>
         <w:pict w14:anchorId="7EAA02F5">
-          <v:rect id="_x0000_i1055" style="width:0;height:1.5pt" o:hralign="center" o:hrstd="t" o:hr="t" fillcolor="#a0a0a0" stroked="f"/>
+          <v:rect id="_x0000_i1025" style="width:0;height:1.5pt" o:hralign="center" o:hrstd="t" o:hr="t" fillcolor="#a0a0a0" stroked="f"/>
         </w:pict>
       </w:r>
     </w:p>
@@ -282,7 +283,15 @@
               <w:t>Blazor</w:t>
             </w:r>
             <w:r>
-              <w:t xml:space="preserve"> (likely WebAssembly or Server)</w:t>
+              <w:t xml:space="preserve"> (likely </w:t>
+            </w:r>
+            <w:proofErr w:type="spellStart"/>
+            <w:r>
+              <w:t>WebAssembly</w:t>
+            </w:r>
+            <w:proofErr w:type="spellEnd"/>
+            <w:r>
+              <w:t xml:space="preserve"> or Server)</w:t>
             </w:r>
           </w:p>
         </w:tc>
@@ -322,12 +331,21 @@
             <w:hideMark/>
           </w:tcPr>
           <w:p>
+            <w:proofErr w:type="spellStart"/>
             <w:r>
               <w:rPr>
                 <w:b/>
                 <w:bCs/>
               </w:rPr>
-              <w:t>SignalR (ASP.NET Core)</w:t>
+              <w:t>SignalR</w:t>
+            </w:r>
+            <w:proofErr w:type="spellEnd"/>
+            <w:r>
+              <w:rPr>
+                <w:b/>
+                <w:bCs/>
+              </w:rPr>
+              <w:t xml:space="preserve"> (ASP.NET Core)</w:t>
             </w:r>
           </w:p>
         </w:tc>
@@ -383,8 +401,13 @@
             <w:hideMark/>
           </w:tcPr>
           <w:p>
-            <w:r>
-              <w:t>SensorData model shared between projects</w:t>
+            <w:proofErr w:type="spellStart"/>
+            <w:r>
+              <w:t>SensorData</w:t>
+            </w:r>
+            <w:proofErr w:type="spellEnd"/>
+            <w:r>
+              <w:t xml:space="preserve"> model shared between projects</w:t>
             </w:r>
           </w:p>
         </w:tc>
@@ -412,15 +435,34 @@
             <w:hideMark/>
           </w:tcPr>
           <w:p>
+            <w:proofErr w:type="spellStart"/>
             <w:r>
               <w:rPr>
                 <w:b/>
                 <w:bCs/>
               </w:rPr>
-              <w:t>SignalR Client Library</w:t>
-            </w:r>
-            <w:r>
-              <w:t xml:space="preserve"> (Microsoft.AspNetCore.SignalR.Client)</w:t>
+              <w:t>SignalR</w:t>
+            </w:r>
+            <w:proofErr w:type="spellEnd"/>
+            <w:r>
+              <w:rPr>
+                <w:b/>
+                <w:bCs/>
+              </w:rPr>
+              <w:t xml:space="preserve"> Client Library</w:t>
+            </w:r>
+            <w:r>
+              <w:t xml:space="preserve"> (</w:t>
+            </w:r>
+            <w:proofErr w:type="spellStart"/>
+            <w:proofErr w:type="gramStart"/>
+            <w:r>
+              <w:t>Microsoft.AspNetCore.SignalR.Client</w:t>
+            </w:r>
+            <w:proofErr w:type="spellEnd"/>
+            <w:proofErr w:type="gramEnd"/>
+            <w:r>
+              <w:t>)</w:t>
             </w:r>
           </w:p>
         </w:tc>
@@ -473,7 +515,15 @@
           </w:tcPr>
           <w:p>
             <w:r>
-              <w:t>Hosts SignalR Hub</w:t>
+              <w:t xml:space="preserve">Hosts </w:t>
+            </w:r>
+            <w:proofErr w:type="spellStart"/>
+            <w:r>
+              <w:t>SignalR</w:t>
+            </w:r>
+            <w:proofErr w:type="spellEnd"/>
+            <w:r>
+              <w:t xml:space="preserve"> Hub</w:t>
             </w:r>
           </w:p>
         </w:tc>
@@ -523,7 +573,7 @@
     <w:p>
       <w:r>
         <w:pict w14:anchorId="5B407E8B">
-          <v:rect id="_x0000_i1056" style="width:0;height:1.5pt" o:hralign="center" o:hrstd="t" o:hr="t" fillcolor="#a0a0a0" stroked="f"/>
+          <v:rect id="_x0000_i1026" style="width:0;height:1.5pt" o:hralign="center" o:hrstd="t" o:hr="t" fillcolor="#a0a0a0" stroked="f"/>
         </w:pict>
       </w:r>
     </w:p>
@@ -549,8 +599,13 @@
           <w:numId w:val="1"/>
         </w:numPr>
       </w:pPr>
-      <w:r>
-        <w:t>SensorDashboard.razor: Blazor page that displays sensor data</w:t>
+      <w:proofErr w:type="spellStart"/>
+      <w:r>
+        <w:t>SensorDashboard.razor</w:t>
+      </w:r>
+      <w:proofErr w:type="spellEnd"/>
+      <w:r>
+        <w:t>: Blazor page that displays sensor data</w:t>
       </w:r>
     </w:p>
     <w:p>
@@ -560,8 +615,13 @@
           <w:numId w:val="1"/>
         </w:numPr>
       </w:pPr>
-      <w:r>
-        <w:t>SensorData.cs: Shared data contract for signal messages</w:t>
+      <w:proofErr w:type="spellStart"/>
+      <w:r>
+        <w:t>SensorData.cs</w:t>
+      </w:r>
+      <w:proofErr w:type="spellEnd"/>
+      <w:r>
+        <w:t>: Shared data contract for signal messages</w:t>
       </w:r>
     </w:p>
     <w:p>
@@ -571,8 +631,27 @@
           <w:numId w:val="1"/>
         </w:numPr>
       </w:pPr>
-      <w:r>
-        <w:t>SensorHub.cs: SignalR Hub broadcasting messages</w:t>
+      <w:proofErr w:type="spellStart"/>
+      <w:r>
+        <w:t>Sensor</w:t>
+      </w:r>
+      <w:r>
+        <w:t>Controller</w:t>
+      </w:r>
+      <w:r>
+        <w:t>.cs</w:t>
+      </w:r>
+      <w:proofErr w:type="spellEnd"/>
+      <w:r>
+        <w:t xml:space="preserve">: </w:t>
+      </w:r>
+      <w:proofErr w:type="spellStart"/>
+      <w:r>
+        <w:t>SignalR</w:t>
+      </w:r>
+      <w:proofErr w:type="spellEnd"/>
+      <w:r>
+        <w:t xml:space="preserve"> Hub broadcasting messages</w:t>
       </w:r>
     </w:p>
     <w:p>
@@ -582,8 +661,21 @@
           <w:numId w:val="1"/>
         </w:numPr>
       </w:pPr>
-      <w:r>
-        <w:t>Program.cs: Configures SignalR hub and services</w:t>
+      <w:proofErr w:type="spellStart"/>
+      <w:r>
+        <w:t>Program.cs</w:t>
+      </w:r>
+      <w:proofErr w:type="spellEnd"/>
+      <w:r>
+        <w:t xml:space="preserve">: Configures </w:t>
+      </w:r>
+      <w:proofErr w:type="spellStart"/>
+      <w:r>
+        <w:t>SignalR</w:t>
+      </w:r>
+      <w:proofErr w:type="spellEnd"/>
+      <w:r>
+        <w:t xml:space="preserve"> hub and services</w:t>
       </w:r>
     </w:p>
     <w:p>
@@ -593,14 +685,22 @@
           <w:numId w:val="1"/>
         </w:numPr>
       </w:pPr>
-      <w:r>
-        <w:t>SensorDataMap: Stores and updates sensor info live</w:t>
+      <w:proofErr w:type="spellStart"/>
+      <w:r>
+        <w:t>Sensor</w:t>
+      </w:r>
+      <w:r>
+        <w:t>Sender.cs</w:t>
+      </w:r>
+      <w:proofErr w:type="spellEnd"/>
+      <w:r>
+        <w:t>: Stores and updates sensor info live</w:t>
       </w:r>
     </w:p>
     <w:p>
       <w:r>
         <w:pict w14:anchorId="544378FB">
-          <v:rect id="_x0000_i1057" style="width:0;height:1.5pt" o:hralign="center" o:hrstd="t" o:hr="t" fillcolor="#a0a0a0" stroked="f"/>
+          <v:rect id="_x0000_i1027" style="width:0;height:1.5pt" o:hralign="center" o:hrstd="t" o:hr="t" fillcolor="#a0a0a0" stroked="f"/>
         </w:pict>
       </w:r>
     </w:p>
@@ -626,11 +726,24 @@
       </w:r>
       <w:r>
         <w:br/>
-        <w:t>UI updates on new data using SignalR</w:t>
-      </w:r>
+        <w:t xml:space="preserve">UI updates on new data using </w:t>
+      </w:r>
+      <w:proofErr w:type="spellStart"/>
+      <w:r>
+        <w:t>SignalR</w:t>
+      </w:r>
+      <w:proofErr w:type="spellEnd"/>
       <w:r>
         <w:br/>
-        <w:t>Visual indicator for anomaly detection (IsAnomaly)</w:t>
+        <w:t>Visual indicator for anomaly detection (</w:t>
+      </w:r>
+      <w:proofErr w:type="spellStart"/>
+      <w:r>
+        <w:t>IsAnomaly</w:t>
+      </w:r>
+      <w:proofErr w:type="spellEnd"/>
+      <w:r>
+        <w:t>)</w:t>
       </w:r>
       <w:r>
         <w:br/>
@@ -640,7 +753,7 @@
     <w:p>
       <w:r>
         <w:pict w14:anchorId="3B8510E5">
-          <v:rect id="_x0000_i1058" style="width:0;height:1.5pt" o:hralign="center" o:hrstd="t" o:hr="t" fillcolor="#a0a0a0" stroked="f"/>
+          <v:rect id="_x0000_i1028" style="width:0;height:1.5pt" o:hralign="center" o:hrstd="t" o:hr="t" fillcolor="#a0a0a0" stroked="f"/>
         </w:pict>
       </w:r>
     </w:p>
@@ -749,8 +862,19 @@
           </w:tcPr>
           <w:p>
             <w:r>
-              <w:t xml:space="preserve">Add dynamic charts using ChartJs.Blazor.Fork or switch to </w:t>
-            </w:r>
+              <w:t xml:space="preserve">Add dynamic charts using </w:t>
+            </w:r>
+            <w:proofErr w:type="spellStart"/>
+            <w:proofErr w:type="gramStart"/>
+            <w:r>
+              <w:t>ChartJs.Blazor.Fork</w:t>
+            </w:r>
+            <w:proofErr w:type="spellEnd"/>
+            <w:proofErr w:type="gramEnd"/>
+            <w:r>
+              <w:t xml:space="preserve"> or switch to </w:t>
+            </w:r>
+            <w:proofErr w:type="spellStart"/>
             <w:r>
               <w:rPr>
                 <w:b/>
@@ -758,6 +882,7 @@
               </w:rPr>
               <w:t>Syncfusion</w:t>
             </w:r>
+            <w:proofErr w:type="spellEnd"/>
             <w:r>
               <w:t xml:space="preserve">, </w:t>
             </w:r>
@@ -895,7 +1020,15 @@
           </w:tcPr>
           <w:p>
             <w:r>
-              <w:t xml:space="preserve">Secure SignalR endpoints using </w:t>
+              <w:t xml:space="preserve">Secure </w:t>
+            </w:r>
+            <w:proofErr w:type="spellStart"/>
+            <w:r>
+              <w:t>SignalR</w:t>
+            </w:r>
+            <w:proofErr w:type="spellEnd"/>
+            <w:r>
+              <w:t xml:space="preserve"> endpoints using </w:t>
             </w:r>
             <w:r>
               <w:rPr>
@@ -1048,6 +1181,7 @@
             <w:r>
               <w:t xml:space="preserve">, or </w:t>
             </w:r>
+            <w:proofErr w:type="spellStart"/>
             <w:r>
               <w:rPr>
                 <w:b/>
@@ -1055,6 +1189,7 @@
               </w:rPr>
               <w:t>InfluxDB</w:t>
             </w:r>
+            <w:proofErr w:type="spellEnd"/>
           </w:p>
         </w:tc>
       </w:tr>
@@ -1084,6 +1219,7 @@
             <w:r>
               <w:t xml:space="preserve">Use </w:t>
             </w:r>
+            <w:proofErr w:type="spellStart"/>
             <w:r>
               <w:rPr>
                 <w:b/>
@@ -1091,9 +1227,11 @@
               </w:rPr>
               <w:t>MudBlazor</w:t>
             </w:r>
+            <w:proofErr w:type="spellEnd"/>
             <w:r>
               <w:t xml:space="preserve"> or </w:t>
             </w:r>
+            <w:proofErr w:type="spellStart"/>
             <w:r>
               <w:rPr>
                 <w:b/>
@@ -1101,6 +1239,7 @@
               </w:rPr>
               <w:t>Radzen</w:t>
             </w:r>
+            <w:proofErr w:type="spellEnd"/>
             <w:r>
               <w:t xml:space="preserve"> for rich UI widgets</w:t>
             </w:r>
@@ -1131,7 +1270,15 @@
           </w:tcPr>
           <w:p>
             <w:r>
-              <w:t>Enable caching using IndexedDB for Blazor WASM</w:t>
+              <w:t xml:space="preserve">Enable caching using </w:t>
+            </w:r>
+            <w:proofErr w:type="spellStart"/>
+            <w:r>
+              <w:t>IndexedDB</w:t>
+            </w:r>
+            <w:proofErr w:type="spellEnd"/>
+            <w:r>
+              <w:t xml:space="preserve"> for Blazor WASM</w:t>
             </w:r>
           </w:p>
         </w:tc>
@@ -1169,85 +1316,10 @@
     <w:p>
       <w:r>
         <w:pict w14:anchorId="7AE6079D">
-          <v:rect id="_x0000_i1059" style="width:0;height:1.5pt" o:hralign="center" o:hrstd="t" o:hr="t" fillcolor="#a0a0a0" stroked="f"/>
+          <v:rect id="_x0000_i1029" style="width:0;height:1.5pt" o:hralign="center" o:hrstd="t" o:hr="t" fillcolor="#a0a0a0" stroked="f"/>
         </w:pict>
       </w:r>
     </w:p>
-    <w:p>
-      <w:pPr>
-        <w:rPr>
-          <w:b/>
-          <w:bCs/>
-        </w:rPr>
-      </w:pPr>
-      <w:r>
-        <w:rPr>
-          <w:b/>
-          <w:bCs/>
-        </w:rPr>
-        <w:t>Recommendation Moving Forward</w:t>
-      </w:r>
-    </w:p>
-    <w:p>
-      <w:r>
-        <w:t>Since the core live-update system works:</w:t>
-      </w:r>
-    </w:p>
-    <w:p>
-      <w:pPr>
-        <w:numPr>
-          <w:ilvl w:val="0"/>
-          <w:numId w:val="2"/>
-        </w:numPr>
-      </w:pPr>
-      <w:r>
-        <w:t>Keep improving the UI (non-chart-based enhancements)</w:t>
-      </w:r>
-    </w:p>
-    <w:p>
-      <w:pPr>
-        <w:numPr>
-          <w:ilvl w:val="0"/>
-          <w:numId w:val="2"/>
-        </w:numPr>
-      </w:pPr>
-      <w:r>
-        <w:t xml:space="preserve">Consider adding </w:t>
-      </w:r>
-      <w:r>
-        <w:rPr>
-          <w:b/>
-          <w:bCs/>
-        </w:rPr>
-        <w:t>unit tests</w:t>
-      </w:r>
-      <w:r>
-        <w:t xml:space="preserve"> for data processing logic</w:t>
-      </w:r>
-    </w:p>
-    <w:p>
-      <w:pPr>
-        <w:numPr>
-          <w:ilvl w:val="0"/>
-          <w:numId w:val="2"/>
-        </w:numPr>
-      </w:pPr>
-      <w:r>
-        <w:t>Modularize SignalR handling into a service</w:t>
-      </w:r>
-    </w:p>
-    <w:p>
-      <w:pPr>
-        <w:numPr>
-          <w:ilvl w:val="0"/>
-          <w:numId w:val="2"/>
-        </w:numPr>
-      </w:pPr>
-      <w:r>
-        <w:t>Revisit charting later — maybe use a higher-level Blazor chart library</w:t>
-      </w:r>
-    </w:p>
-    <w:p/>
     <w:sectPr>
       <w:pgSz w:w="11906" w:h="16838"/>
       <w:pgMar w:top="1440" w:right="1440" w:bottom="1440" w:left="1440" w:header="708" w:footer="708" w:gutter="0"/>
@@ -2170,6 +2242,7 @@
   <w:style w:type="character" w:default="1" w:styleId="DefaultParagraphFont">
     <w:name w:val="Default Paragraph Font"/>
     <w:uiPriority w:val="1"/>
+    <w:semiHidden/>
     <w:unhideWhenUsed/>
   </w:style>
   <w:style w:type="table" w:default="1" w:styleId="TableNormal">

</xml_diff>